<commit_message>
Actualización Modificación Crear y Tipos Documentos 28-09-2021
</commit_message>
<xml_diff>
--- a/Evidencia/DEC_0065.docx
+++ b/Evidencia/DEC_0065.docx
@@ -37,12 +37,12 @@
         <w:drawing>
           <wp:inline distT="0" distR="0" distB="0" distL="0">
             <wp:extent cx="5080000" cy="5080000"/>
-            <wp:docPr id="0" name="Drawing 0" descr="C:\Users\Laura Andrade\eclipse-workspace\DEC5\screenshots\DEC_0065-Captura-Login_por_Identidad_Digital85218.jpg"/>
-            <a:graphic xmlns:a="http://schemas.openxmlformats.org/drawingml/2006/main">
-              <a:graphicData uri="http://schemas.openxmlformats.org/drawingml/2006/picture">
-                <pic:pic xmlns:pic="http://schemas.openxmlformats.org/drawingml/2006/picture">
-                  <pic:nvPicPr>
-                    <pic:cNvPr id="0" name="Picture 0" descr="C:\Users\Laura Andrade\eclipse-workspace\DEC5\screenshots\DEC_0065-Captura-Login_por_Identidad_Digital85218.jpg"/>
+            <wp:docPr id="0" name="Drawing 0" descr="C:\Users\Laura Andrade\eclipse-workspace\DEC5\screenshots\DEC_0065-Captura-Login_por_Identidad_Digital104449.jpg"/>
+            <a:graphic xmlns:a="http://schemas.openxmlformats.org/drawingml/2006/main">
+              <a:graphicData uri="http://schemas.openxmlformats.org/drawingml/2006/picture">
+                <pic:pic xmlns:pic="http://schemas.openxmlformats.org/drawingml/2006/picture">
+                  <pic:nvPicPr>
+                    <pic:cNvPr id="0" name="Picture 0" descr="C:\Users\Laura Andrade\eclipse-workspace\DEC5\screenshots\DEC_0065-Captura-Login_por_Identidad_Digital104449.jpg"/>
                     <pic:cNvPicPr>
                       <a:picLocks noChangeAspect="true"/>
                     </pic:cNvPicPr>
@@ -92,12 +92,12 @@
         <w:drawing>
           <wp:inline distT="0" distR="0" distB="0" distL="0">
             <wp:extent cx="5080000" cy="5080000"/>
-            <wp:docPr id="1" name="Drawing 1" descr="C:\Users\Laura Andrade\eclipse-workspace\DEC5\screenshots\DEC_0065-Captura-Click_al_botón_Autorizar85224.jpg"/>
-            <a:graphic xmlns:a="http://schemas.openxmlformats.org/drawingml/2006/main">
-              <a:graphicData uri="http://schemas.openxmlformats.org/drawingml/2006/picture">
-                <pic:pic xmlns:pic="http://schemas.openxmlformats.org/drawingml/2006/picture">
-                  <pic:nvPicPr>
-                    <pic:cNvPr id="0" name="Picture 1" descr="C:\Users\Laura Andrade\eclipse-workspace\DEC5\screenshots\DEC_0065-Captura-Click_al_botón_Autorizar85224.jpg"/>
+            <wp:docPr id="1" name="Drawing 1" descr="C:\Users\Laura Andrade\eclipse-workspace\DEC5\screenshots\DEC_0065-Captura-Click_al_botón_Autorizar104455.jpg"/>
+            <a:graphic xmlns:a="http://schemas.openxmlformats.org/drawingml/2006/main">
+              <a:graphicData uri="http://schemas.openxmlformats.org/drawingml/2006/picture">
+                <pic:pic xmlns:pic="http://schemas.openxmlformats.org/drawingml/2006/picture">
+                  <pic:nvPicPr>
+                    <pic:cNvPr id="0" name="Picture 1" descr="C:\Users\Laura Andrade\eclipse-workspace\DEC5\screenshots\DEC_0065-Captura-Click_al_botón_Autorizar104455.jpg"/>
                     <pic:cNvPicPr>
                       <a:picLocks noChangeAspect="true"/>
                     </pic:cNvPicPr>
@@ -147,12 +147,12 @@
         <w:drawing>
           <wp:inline distT="0" distR="0" distB="0" distL="0">
             <wp:extent cx="5080000" cy="5080000"/>
-            <wp:docPr id="2" name="Drawing 2" descr="C:\Users\Laura Andrade\eclipse-workspace\DEC5\screenshots\DEC_0065-Captura-Click_a_Editar_Cuenta85238.jpg"/>
-            <a:graphic xmlns:a="http://schemas.openxmlformats.org/drawingml/2006/main">
-              <a:graphicData uri="http://schemas.openxmlformats.org/drawingml/2006/picture">
-                <pic:pic xmlns:pic="http://schemas.openxmlformats.org/drawingml/2006/picture">
-                  <pic:nvPicPr>
-                    <pic:cNvPr id="0" name="Picture 2" descr="C:\Users\Laura Andrade\eclipse-workspace\DEC5\screenshots\DEC_0065-Captura-Click_a_Editar_Cuenta85238.jpg"/>
+            <wp:docPr id="2" name="Drawing 2" descr="C:\Users\Laura Andrade\eclipse-workspace\DEC5\screenshots\DEC_0065-Captura-Click_a_Editar_Cuenta10459.jpg"/>
+            <a:graphic xmlns:a="http://schemas.openxmlformats.org/drawingml/2006/main">
+              <a:graphicData uri="http://schemas.openxmlformats.org/drawingml/2006/picture">
+                <pic:pic xmlns:pic="http://schemas.openxmlformats.org/drawingml/2006/picture">
+                  <pic:nvPicPr>
+                    <pic:cNvPr id="0" name="Picture 2" descr="C:\Users\Laura Andrade\eclipse-workspace\DEC5\screenshots\DEC_0065-Captura-Click_a_Editar_Cuenta10459.jpg"/>
                     <pic:cNvPicPr>
                       <a:picLocks noChangeAspect="true"/>
                     </pic:cNvPicPr>
@@ -202,12 +202,12 @@
         <w:drawing>
           <wp:inline distT="0" distR="0" distB="0" distL="0">
             <wp:extent cx="5080000" cy="5080000"/>
-            <wp:docPr id="3" name="Drawing 3" descr="C:\Users\Laura Andrade\eclipse-workspace\DEC5\screenshots\DEC_0065-Captura-Click_Editar85242.jpg"/>
-            <a:graphic xmlns:a="http://schemas.openxmlformats.org/drawingml/2006/main">
-              <a:graphicData uri="http://schemas.openxmlformats.org/drawingml/2006/picture">
-                <pic:pic xmlns:pic="http://schemas.openxmlformats.org/drawingml/2006/picture">
-                  <pic:nvPicPr>
-                    <pic:cNvPr id="0" name="Picture 3" descr="C:\Users\Laura Andrade\eclipse-workspace\DEC5\screenshots\DEC_0065-Captura-Click_Editar85242.jpg"/>
+            <wp:docPr id="3" name="Drawing 3" descr="C:\Users\Laura Andrade\eclipse-workspace\DEC5\screenshots\DEC_0065-Captura-Click_Editar104513.jpg"/>
+            <a:graphic xmlns:a="http://schemas.openxmlformats.org/drawingml/2006/main">
+              <a:graphicData uri="http://schemas.openxmlformats.org/drawingml/2006/picture">
+                <pic:pic xmlns:pic="http://schemas.openxmlformats.org/drawingml/2006/picture">
+                  <pic:nvPicPr>
+                    <pic:cNvPr id="0" name="Picture 3" descr="C:\Users\Laura Andrade\eclipse-workspace\DEC5\screenshots\DEC_0065-Captura-Click_Editar104513.jpg"/>
                     <pic:cNvPicPr>
                       <a:picLocks noChangeAspect="true"/>
                     </pic:cNvPicPr>
@@ -257,12 +257,12 @@
         <w:drawing>
           <wp:inline distT="0" distR="0" distB="0" distL="0">
             <wp:extent cx="5080000" cy="5080000"/>
-            <wp:docPr id="4" name="Drawing 4" descr="C:\Users\Laura Andrade\eclipse-workspace\DEC5\screenshots\DEC_0065-Captura-Caso_OK85246.jpg"/>
-            <a:graphic xmlns:a="http://schemas.openxmlformats.org/drawingml/2006/main">
-              <a:graphicData uri="http://schemas.openxmlformats.org/drawingml/2006/picture">
-                <pic:pic xmlns:pic="http://schemas.openxmlformats.org/drawingml/2006/picture">
-                  <pic:nvPicPr>
-                    <pic:cNvPr id="0" name="Picture 4" descr="C:\Users\Laura Andrade\eclipse-workspace\DEC5\screenshots\DEC_0065-Captura-Caso_OK85246.jpg"/>
+            <wp:docPr id="4" name="Drawing 4" descr="C:\Users\Laura Andrade\eclipse-workspace\DEC5\screenshots\DEC_0065-Captura-Caso_OK104517.jpg"/>
+            <a:graphic xmlns:a="http://schemas.openxmlformats.org/drawingml/2006/main">
+              <a:graphicData uri="http://schemas.openxmlformats.org/drawingml/2006/picture">
+                <pic:pic xmlns:pic="http://schemas.openxmlformats.org/drawingml/2006/picture">
+                  <pic:nvPicPr>
+                    <pic:cNvPr id="0" name="Picture 4" descr="C:\Users\Laura Andrade\eclipse-workspace\DEC5\screenshots\DEC_0065-Captura-Caso_OK104517.jpg"/>
                     <pic:cNvPicPr>
                       <a:picLocks noChangeAspect="true"/>
                     </pic:cNvPicPr>

</xml_diff>